<commit_message>
beres cetak Ket. Tanah & Bangunan AJB (cetak, format surat, service, tabel) Update database simkel/simkel_28-10-2014_.sql
</commit_message>
<xml_diff>
--- a/etc/data/template/andonnikahTemplate.docx
+++ b/etc/data/template/andonnikahTemplate.docx
@@ -44,7 +44,7 @@
           <v:shape id="_x0000_s1180" type="#_x0000_t75" style="position:absolute;left:0;text-align:left;margin-left:15.7pt;margin-top:1.1pt;width:68.7pt;height:1in;z-index:251661312;visibility:visible;mso-wrap-edited:f" wrapcoords="-191 0 -191 21421 21600 21421 21600 0 -191 0">
             <v:imagedata r:id="rId8" o:title="" grayscale="t"/>
           </v:shape>
-          <o:OLEObject Type="Embed" ProgID="Word.Picture.8" ShapeID="_x0000_s1180" DrawAspect="Content" ObjectID="_1475743287" r:id="rId9"/>
+          <o:OLEObject Type="Embed" ProgID="Word.Picture.8" ShapeID="_x0000_s1180" DrawAspect="Content" ObjectID="_1475995590" r:id="rId9"/>
         </w:object>
       </w:r>
       <w:r>
@@ -286,23 +286,32 @@
       <w:r>
         <w:rPr>
           <w:rFonts w:ascii="Tahoma" w:hAnsi="Tahoma" w:cs="Tahoma"/>
-          <w:color w:val="FF0000"/>
+          <w:bCs/>
+        </w:rPr>
+        <w:t>${</w:t>
+      </w:r>
+      <w:r>
+        <w:rPr>
+          <w:rFonts w:ascii="Tahoma" w:hAnsi="Tahoma" w:cs="Tahoma"/>
+          <w:bCs/>
+        </w:rPr>
+        <w:t>noSurat</w:t>
+      </w:r>
+      <w:bookmarkStart w:id="0" w:name="_GoBack"/>
+      <w:bookmarkEnd w:id="0"/>
+      <w:r>
+        <w:rPr>
+          <w:rFonts w:ascii="Tahoma" w:hAnsi="Tahoma" w:cs="Tahoma"/>
+          <w:bCs/>
+        </w:rPr>
+        <w:t>}</w:t>
+      </w:r>
+      <w:r>
+        <w:rPr>
+          <w:rFonts w:ascii="Tahoma" w:hAnsi="Tahoma" w:cs="Tahoma"/>
           <w:lang w:val="sv-SE"/>
         </w:rPr>
-        <w:t>198</w:t>
-      </w:r>
-      <w:r>
-        <w:rPr>
-          <w:rFonts w:ascii="Tahoma" w:hAnsi="Tahoma" w:cs="Tahoma"/>
-        </w:rPr>
-        <w:t xml:space="preserve"> </w:t>
-      </w:r>
-      <w:r>
-        <w:rPr>
-          <w:rFonts w:ascii="Tahoma" w:hAnsi="Tahoma" w:cs="Tahoma"/>
-          <w:lang w:val="sv-SE"/>
-        </w:rPr>
-        <w:t xml:space="preserve"> / Kel.LG</w:t>
+        <w:t>/ Kel.LG</w:t>
       </w:r>
     </w:p>
     <w:p>
@@ -424,7 +433,7 @@
       </w:r>
       <w:r>
         <w:rPr>
-          <w:rFonts w:ascii="Calibri" w:hAnsi="Calibri" w:cs="Calibri"/>
+          <w:rFonts w:ascii="Tahoma" w:hAnsi="Tahoma" w:cs="Tahoma"/>
           <w:bCs/>
         </w:rPr>
         <w:t>${nama}</w:t>
@@ -1992,8 +2001,6 @@
         </w:rPr>
         <w:t xml:space="preserve">      </w:t>
       </w:r>
-      <w:bookmarkStart w:id="0" w:name="_GoBack"/>
-      <w:bookmarkEnd w:id="0"/>
       <w:r>
         <w:rPr>
           <w:rFonts w:ascii="Tahoma" w:hAnsi="Tahoma" w:cs="Tahoma"/>
@@ -3257,6 +3264,7 @@
   <w:style w:type="character" w:default="1" w:styleId="DefaultParagraphFont">
     <w:name w:val="Default Paragraph Font"/>
     <w:uiPriority w:val="1"/>
+    <w:semiHidden/>
     <w:unhideWhenUsed/>
   </w:style>
   <w:style w:type="table" w:default="1" w:styleId="TableNormal">
@@ -3672,7 +3680,7 @@
 </file>
 
 <file path=customXml/itemProps1.xml><?xml version="1.0" encoding="utf-8"?>
-<ds:datastoreItem xmlns:ds="http://schemas.openxmlformats.org/officeDocument/2006/customXml" ds:itemID="{B01B779B-239A-4D30-B90F-F572408F2E44}">
+<ds:datastoreItem xmlns:ds="http://schemas.openxmlformats.org/officeDocument/2006/customXml" ds:itemID="{92831466-85AF-44E8-978D-920744727BF6}">
   <ds:schemaRefs>
     <ds:schemaRef ds:uri="http://schemas.openxmlformats.org/officeDocument/2006/bibliography"/>
   </ds:schemaRefs>

</xml_diff>